<commit_message>
couple of bug fixes
</commit_message>
<xml_diff>
--- a/wellcome/Readme_file.docx
+++ b/wellcome/Readme_file.docx
@@ -1,13 +1,11 @@
 
 <file path=word/document.xml><?xml version="1.0" encoding="utf-8"?>
-<w:document xmlns:wpc="http://schemas.microsoft.com/office/word/2010/wordprocessingCanvas" xmlns:mc="http://schemas.openxmlformats.org/markup-compatibility/2006" xmlns:o="urn:schemas-microsoft-com:office:office" xmlns:r="http://schemas.openxmlformats.org/officeDocument/2006/relationships" xmlns:m="http://schemas.openxmlformats.org/officeDocument/2006/math" xmlns:v="urn:schemas-microsoft-com:vml" xmlns:wp14="http://schemas.microsoft.com/office/word/2010/wordprocessingDrawing" xmlns:wp="http://schemas.openxmlformats.org/drawingml/2006/wordprocessingDrawing" xmlns:w10="urn:schemas-microsoft-com:office:word" xmlns:w="http://schemas.openxmlformats.org/wordprocessingml/2006/main" xmlns:w14="http://schemas.microsoft.com/office/word/2010/wordml" xmlns:wpg="http://schemas.microsoft.com/office/word/2010/wordprocessingGroup" xmlns:wpi="http://schemas.microsoft.com/office/word/2010/wordprocessingInk" xmlns:wne="http://schemas.microsoft.com/office/word/2006/wordml" xmlns:wps="http://schemas.microsoft.com/office/word/2010/wordprocessingShape" mc:Ignorable="w14 wp14">
+<w:document xmlns:wpc="http://schemas.microsoft.com/office/word/2010/wordprocessingCanvas" xmlns:mo="http://schemas.microsoft.com/office/mac/office/2008/main" xmlns:mc="http://schemas.openxmlformats.org/markup-compatibility/2006" xmlns:mv="urn:schemas-microsoft-com:mac:vml" xmlns:o="urn:schemas-microsoft-com:office:office" xmlns:r="http://schemas.openxmlformats.org/officeDocument/2006/relationships" xmlns:m="http://schemas.openxmlformats.org/officeDocument/2006/math" xmlns:v="urn:schemas-microsoft-com:vml" xmlns:wp14="http://schemas.microsoft.com/office/word/2010/wordprocessingDrawing" xmlns:wp="http://schemas.openxmlformats.org/drawingml/2006/wordprocessingDrawing" xmlns:w10="urn:schemas-microsoft-com:office:word" xmlns:w="http://schemas.openxmlformats.org/wordprocessingml/2006/main" xmlns:w14="http://schemas.microsoft.com/office/word/2010/wordml" xmlns:wpg="http://schemas.microsoft.com/office/word/2010/wordprocessingGroup" xmlns:wpi="http://schemas.microsoft.com/office/word/2010/wordprocessingInk" xmlns:wne="http://schemas.microsoft.com/office/word/2006/wordml" xmlns:wps="http://schemas.microsoft.com/office/word/2010/wordprocessingShape" mc:Ignorable="w14 wp14">
   <w:body>
     <w:p>
       <w:pPr>
         <w:pStyle w:val="Heading1"/>
       </w:pPr>
-      <w:bookmarkStart w:id="0" w:name="_GoBack"/>
-      <w:bookmarkEnd w:id="0"/>
       <w:r>
         <w:t>Wellcome Trust APC spend (</w:t>
       </w:r>
@@ -117,11 +115,16 @@
       <w:r>
         <w:t xml:space="preserve">Equally, </w:t>
       </w:r>
+      <w:proofErr w:type="gramStart"/>
       <w:r>
         <w:t xml:space="preserve">data  </w:t>
       </w:r>
       <w:r>
-        <w:t xml:space="preserve">are </w:t>
+        <w:t>are</w:t>
+      </w:r>
+      <w:proofErr w:type="gramEnd"/>
+      <w:r>
+        <w:t xml:space="preserve"> </w:t>
       </w:r>
       <w:r>
         <w:t>not included in cases where a researcher (based at an institution not in receipt of an OA block grant) received a supplement to their grant to cover OA publishing costs.</w:t>
@@ -174,13 +177,29 @@
         <w:t>,</w:t>
       </w:r>
       <w:r>
-        <w:t xml:space="preserve"> we ask institutions to cite the PMC ID (or the PubMed ID if a PMC ID is not known.  This data is </w:t>
+        <w:t xml:space="preserve"> we ask institutions to cite </w:t>
+      </w:r>
+      <w:proofErr w:type="gramStart"/>
+      <w:r>
+        <w:t>the</w:t>
+      </w:r>
+      <w:proofErr w:type="gramEnd"/>
+      <w:r>
+        <w:t xml:space="preserve"> PMC ID (or the PubMed ID if a PMC ID is not known.  This data </w:t>
+      </w:r>
+      <w:proofErr w:type="gramStart"/>
+      <w:r>
+        <w:t xml:space="preserve">is </w:t>
       </w:r>
       <w:r>
         <w:t xml:space="preserve"> </w:t>
       </w:r>
       <w:r>
-        <w:t>not always 100% accurate.</w:t>
+        <w:t>not</w:t>
+      </w:r>
+      <w:proofErr w:type="gramEnd"/>
+      <w:r>
+        <w:t xml:space="preserve"> always 100% accurate.</w:t>
       </w:r>
     </w:p>
     <w:p>
@@ -211,7 +230,11 @@
         <w:t xml:space="preserve"> field</w:t>
       </w:r>
       <w:r>
-        <w:t xml:space="preserve">, you will see the same publisher listed in different ways.  For example, OUP, Oxford University Press, </w:t>
+        <w:t xml:space="preserve">, you will see the same publisher listed in different ways.  </w:t>
+      </w:r>
+      <w:proofErr w:type="gramStart"/>
+      <w:r>
+        <w:t xml:space="preserve">For example, OUP, Oxford University Press, </w:t>
       </w:r>
       <w:r>
         <w:t xml:space="preserve">and </w:t>
@@ -219,6 +242,7 @@
       <w:r>
         <w:t>O.U.P.</w:t>
       </w:r>
+      <w:proofErr w:type="gramEnd"/>
     </w:p>
     <w:p>
       <w:pPr>
@@ -239,11 +263,16 @@
         <w:t>s we not impose any name authority control on this, you will see the same journal listed in diffe</w:t>
       </w:r>
       <w:r>
-        <w:t>rent ways.  For example, PNAS, P</w:t>
+        <w:t xml:space="preserve">rent ways.  </w:t>
+      </w:r>
+      <w:proofErr w:type="gramStart"/>
+      <w:r>
+        <w:t>For example, PNAS, P</w:t>
       </w:r>
       <w:r>
         <w:t>roceedings of the National Academy of Sciences, P.N.A.S.</w:t>
       </w:r>
+      <w:proofErr w:type="gramEnd"/>
     </w:p>
     <w:p>
       <w:pPr>
@@ -277,7 +306,15 @@
         <w:t>ed</w:t>
       </w:r>
       <w:r>
-        <w:t xml:space="preserve"> is the figure which the institution is cl</w:t>
+        <w:t xml:space="preserve"> is the </w:t>
+      </w:r>
+      <w:proofErr w:type="gramStart"/>
+      <w:r>
+        <w:t>figure which</w:t>
+      </w:r>
+      <w:proofErr w:type="gramEnd"/>
+      <w:r>
+        <w:t xml:space="preserve"> the institution is cl</w:t>
       </w:r>
       <w:r>
         <w:t>aiming from the Wellcome Trust</w:t>
@@ -298,7 +335,15 @@
         <w:t>fee).</w:t>
       </w:r>
       <w:r>
-        <w:t xml:space="preserve">  These costs exclude any page or colour charges which the publisher may levy.</w:t>
+        <w:t xml:space="preserve">  These costs exclude any page or colour </w:t>
+      </w:r>
+      <w:proofErr w:type="gramStart"/>
+      <w:r>
+        <w:t>charges which</w:t>
+      </w:r>
+      <w:proofErr w:type="gramEnd"/>
+      <w:r>
+        <w:t xml:space="preserve"> the publisher may levy.</w:t>
       </w:r>
       <w:r>
         <w:br/>
@@ -355,6 +400,10 @@
       <w:r>
         <w:t>14th March 2013</w:t>
       </w:r>
+    </w:p>
+    <w:p>
+      <w:bookmarkStart w:id="0" w:name="_GoBack"/>
+      <w:bookmarkEnd w:id="0"/>
     </w:p>
     <w:sectPr>
       <w:pgSz w:w="11906" w:h="16838"/>
@@ -367,7 +416,7 @@
 </file>
 
 <file path=word/numbering.xml><?xml version="1.0" encoding="utf-8"?>
-<w:numbering xmlns:wpc="http://schemas.microsoft.com/office/word/2010/wordprocessingCanvas" xmlns:mc="http://schemas.openxmlformats.org/markup-compatibility/2006" xmlns:o="urn:schemas-microsoft-com:office:office" xmlns:r="http://schemas.openxmlformats.org/officeDocument/2006/relationships" xmlns:m="http://schemas.openxmlformats.org/officeDocument/2006/math" xmlns:v="urn:schemas-microsoft-com:vml" xmlns:wp14="http://schemas.microsoft.com/office/word/2010/wordprocessingDrawing" xmlns:wp="http://schemas.openxmlformats.org/drawingml/2006/wordprocessingDrawing" xmlns:w10="urn:schemas-microsoft-com:office:word" xmlns:w="http://schemas.openxmlformats.org/wordprocessingml/2006/main" xmlns:w14="http://schemas.microsoft.com/office/word/2010/wordml" xmlns:wpg="http://schemas.microsoft.com/office/word/2010/wordprocessingGroup" xmlns:wpi="http://schemas.microsoft.com/office/word/2010/wordprocessingInk" xmlns:wne="http://schemas.microsoft.com/office/word/2006/wordml" xmlns:wps="http://schemas.microsoft.com/office/word/2010/wordprocessingShape" mc:Ignorable="w14 wp14">
+<w:numbering xmlns:wpc="http://schemas.microsoft.com/office/word/2010/wordprocessingCanvas" xmlns:mo="http://schemas.microsoft.com/office/mac/office/2008/main" xmlns:mc="http://schemas.openxmlformats.org/markup-compatibility/2006" xmlns:mv="urn:schemas-microsoft-com:mac:vml" xmlns:o="urn:schemas-microsoft-com:office:office" xmlns:r="http://schemas.openxmlformats.org/officeDocument/2006/relationships" xmlns:m="http://schemas.openxmlformats.org/officeDocument/2006/math" xmlns:v="urn:schemas-microsoft-com:vml" xmlns:wp14="http://schemas.microsoft.com/office/word/2010/wordprocessingDrawing" xmlns:wp="http://schemas.openxmlformats.org/drawingml/2006/wordprocessingDrawing" xmlns:w10="urn:schemas-microsoft-com:office:word" xmlns:w="http://schemas.openxmlformats.org/wordprocessingml/2006/main" xmlns:w14="http://schemas.microsoft.com/office/word/2010/wordml" xmlns:wpg="http://schemas.microsoft.com/office/word/2010/wordprocessingGroup" xmlns:wpi="http://schemas.microsoft.com/office/word/2010/wordprocessingInk" xmlns:wne="http://schemas.microsoft.com/office/word/2006/wordml" xmlns:wps="http://schemas.microsoft.com/office/word/2010/wordprocessingShape" mc:Ignorable="w14 wp14">
   <w:abstractNum w:abstractNumId="0">
     <w:nsid w:val="0428348D"/>
     <w:multiLevelType w:val="hybridMultilevel"/>
@@ -527,7 +576,7 @@
     </w:rPrDefault>
     <w:pPrDefault/>
   </w:docDefaults>
-  <w:latentStyles w:defLockedState="0" w:defUIPriority="99" w:defSemiHidden="1" w:defUnhideWhenUsed="1" w:defQFormat="0" w:count="267">
+  <w:latentStyles w:defLockedState="0" w:defUIPriority="99" w:defSemiHidden="1" w:defUnhideWhenUsed="1" w:defQFormat="0" w:count="276">
     <w:lsdException w:name="Normal" w:semiHidden="0" w:uiPriority="0" w:unhideWhenUsed="0" w:qFormat="1"/>
     <w:lsdException w:name="heading 1" w:semiHidden="0" w:uiPriority="9" w:unhideWhenUsed="0" w:qFormat="1"/>
     <w:lsdException w:name="heading 2" w:uiPriority="9" w:qFormat="1"/>
@@ -837,7 +886,7 @@
 </file>
 
 <file path=word/stylesWithEffects.xml><?xml version="1.0" encoding="utf-8"?>
-<w:styles xmlns:wpc="http://schemas.microsoft.com/office/word/2010/wordprocessingCanvas" xmlns:mc="http://schemas.openxmlformats.org/markup-compatibility/2006" xmlns:o="urn:schemas-microsoft-com:office:office" xmlns:r="http://schemas.openxmlformats.org/officeDocument/2006/relationships" xmlns:m="http://schemas.openxmlformats.org/officeDocument/2006/math" xmlns:v="urn:schemas-microsoft-com:vml" xmlns:wp14="http://schemas.microsoft.com/office/word/2010/wordprocessingDrawing" xmlns:wp="http://schemas.openxmlformats.org/drawingml/2006/wordprocessingDrawing" xmlns:w10="urn:schemas-microsoft-com:office:word" xmlns:w="http://schemas.openxmlformats.org/wordprocessingml/2006/main" xmlns:w14="http://schemas.microsoft.com/office/word/2010/wordml" xmlns:wpg="http://schemas.microsoft.com/office/word/2010/wordprocessingGroup" xmlns:wpi="http://schemas.microsoft.com/office/word/2010/wordprocessingInk" xmlns:wne="http://schemas.microsoft.com/office/word/2006/wordml" xmlns:wps="http://schemas.microsoft.com/office/word/2010/wordprocessingShape" mc:Ignorable="w14 wp14">
+<w:styles xmlns:wpc="http://schemas.microsoft.com/office/word/2010/wordprocessingCanvas" xmlns:mo="http://schemas.microsoft.com/office/mac/office/2008/main" xmlns:mc="http://schemas.openxmlformats.org/markup-compatibility/2006" xmlns:mv="urn:schemas-microsoft-com:mac:vml" xmlns:o="urn:schemas-microsoft-com:office:office" xmlns:r="http://schemas.openxmlformats.org/officeDocument/2006/relationships" xmlns:m="http://schemas.openxmlformats.org/officeDocument/2006/math" xmlns:v="urn:schemas-microsoft-com:vml" xmlns:wp14="http://schemas.microsoft.com/office/word/2010/wordprocessingDrawing" xmlns:wp="http://schemas.openxmlformats.org/drawingml/2006/wordprocessingDrawing" xmlns:w10="urn:schemas-microsoft-com:office:word" xmlns:w="http://schemas.openxmlformats.org/wordprocessingml/2006/main" xmlns:w14="http://schemas.microsoft.com/office/word/2010/wordml" xmlns:wpg="http://schemas.microsoft.com/office/word/2010/wordprocessingGroup" xmlns:wpi="http://schemas.microsoft.com/office/word/2010/wordprocessingInk" xmlns:wne="http://schemas.microsoft.com/office/word/2006/wordml" xmlns:wps="http://schemas.microsoft.com/office/word/2010/wordprocessingShape" mc:Ignorable="w14 wp14">
   <w:docDefaults>
     <w:rPrDefault>
       <w:rPr>
@@ -849,7 +898,7 @@
     </w:rPrDefault>
     <w:pPrDefault/>
   </w:docDefaults>
-  <w:latentStyles w:defLockedState="0" w:defUIPriority="99" w:defSemiHidden="1" w:defUnhideWhenUsed="1" w:defQFormat="0" w:count="267">
+  <w:latentStyles w:defLockedState="0" w:defUIPriority="99" w:defSemiHidden="1" w:defUnhideWhenUsed="1" w:defQFormat="0" w:count="276">
     <w:lsdException w:name="Normal" w:semiHidden="0" w:uiPriority="0" w:unhideWhenUsed="0" w:qFormat="1"/>
     <w:lsdException w:name="heading 1" w:semiHidden="0" w:uiPriority="9" w:unhideWhenUsed="0" w:qFormat="1"/>
     <w:lsdException w:name="heading 2" w:uiPriority="9" w:qFormat="1"/>

</xml_diff>